<commit_message>
feat: use api url
</commit_message>
<xml_diff>
--- a/syoho/2020/ippan/所報/1.docx
+++ b/syoho/2020/ippan/所報/1.docx
@@ -59,7 +59,7 @@
     </w:p>
     <w:p>
       <w:r>
-        <w:t>加藤嘉明は、豊臣秀吉のもとで大名となり、秀吉没後は徳川家康のもとでその地位を固めた近世初期の大名である。その領国支配は伊予国内で３２年と生涯の約半分に及び、伊予の近世の礎を築いた一人である。これまで、自治体史・展覧会図録などに掲載された関連史料も少なくないが、集約的な史料集や目録などはいまだ作成されておらず、近年愛媛県で松山城築城者として嘉明への関心が高まりを見せる反面で、嘉明に関する研究はあまり進んでいない現状にある。本研究では、昨年度の加藤嘉明受給文書の収集・調査に引き続き、発給文書および関連する一次史料について、加藤嘉明関係自治体における情報・データベースなどを活用するとともに、愛媛県の博物館活動の成果なども継承しつつ情報把握・整理を進める。未調査の史料については史料調査を行うなどしながら、目録化を進め、未公刊の史料を紹介し、今後の加藤嘉明関連の研究に資する基本情報を公開する。</w:t>
+        <w:t xml:space="preserve">　加藤嘉明は、豊臣秀吉のもとで大名となり、秀吉没後は徳川家康のもとでその地位を固めた近世初期の大名である。その領国支配は伊予国内で３２年と生涯の約半分に及び、伊予の近世の礎を築いた一人である。これまで、自治体史・展覧会図録などに掲載された関連史料も少なくないが、集約的な史料集や目録などはいまだ作成されておらず、近年愛媛県で松山城築城者として嘉明への関心が高まりを見せる反面で、嘉明に関する研究はあまり進んでいない現状にある。本研究では、昨年度の加藤嘉明受給文書の収集・調査に引き続き、発給文書および関連する一次史料について、加藤嘉明関係自治体における情報・データベースなどを活用するとともに、愛媛県の博物館活動の成果なども継承しつつ情報把握・整理を進める。未調査の史料については史料調査を行うなどしながら、目録化を進め、未公刊の史料を紹介し、今後の加藤嘉明関連の研究に資する基本情報を公開する。</w:t>
       </w:r>
     </w:p>
     <w:p/>
@@ -73,7 +73,7 @@
     </w:p>
     <w:p>
       <w:r>
-        <w:t xml:space="preserve">以下、調査を行った文書をあげる。 </w:t>
+        <w:t xml:space="preserve">　以下、調査を行った文書をあげる。 </w:t>
         <w:br/>
         <w:t xml:space="preserve">　〔徳島城博物館所蔵文書〕</w:t>
         <w:br/>

</xml_diff>